<commit_message>
2.1 modificacion: especifique cada funcion del codigo
</commit_message>
<xml_diff>
--- a/GLOSARIO.docx
+++ b/GLOSARIO.docx
@@ -66,10 +66,36 @@
         <w:rPr>
           <w:lang w:val="en-US"/>
         </w:rPr>
-        <w:t xml:space="preserve"> o  “texto.lenght()</w:t>
+        <w:t xml:space="preserve"> o  “</w:t>
+      </w:r>
+      <w:proofErr w:type="spellStart"/>
+      <w:r>
+        <w:rPr>
+          <w:lang w:val="en-US"/>
+        </w:rPr>
+        <w:t>texto.leng</w:t>
+      </w:r>
+      <w:r>
+        <w:rPr>
+          <w:lang w:val="en-US"/>
+        </w:rPr>
+        <w:t>t</w:t>
+      </w:r>
+      <w:r>
+        <w:rPr>
+          <w:lang w:val="en-US"/>
+        </w:rPr>
+        <w:t>h</w:t>
       </w:r>
       <w:bookmarkStart w:id="0" w:name="_GoBack"/>
       <w:bookmarkEnd w:id="0"/>
+      <w:proofErr w:type="spellEnd"/>
+      <w:r>
+        <w:rPr>
+          <w:lang w:val="en-US"/>
+        </w:rPr>
+        <w:t>()</w:t>
+      </w:r>
     </w:p>
     <w:p>
       <w:pPr>
@@ -295,34 +321,48 @@
     <w:p>
       <w:pPr>
         <w:rPr>
-          <w:lang w:val="es-PE"/>
-        </w:rPr>
-      </w:pPr>
-      <w:proofErr w:type="spellStart"/>
-      <w:r>
-        <w:rPr>
-          <w:lang w:val="es-PE"/>
+          <w:lang w:val="en-US"/>
+        </w:rPr>
+      </w:pPr>
+      <w:proofErr w:type="spellStart"/>
+      <w:r>
+        <w:rPr>
+          <w:lang w:val="en-US"/>
         </w:rPr>
         <w:t>isspace</w:t>
       </w:r>
       <w:proofErr w:type="spellEnd"/>
       <w:r>
         <w:rPr>
-          <w:lang w:val="es-PE"/>
-        </w:rPr>
-        <w:t>('a') devuelve false.</w:t>
-      </w:r>
-    </w:p>
-    <w:p>
-      <w:pPr>
-        <w:rPr>
-          <w:lang w:val="es-PE"/>
-        </w:rPr>
-      </w:pPr>
-      <w:proofErr w:type="spellStart"/>
-      <w:r>
-        <w:rPr>
-          <w:lang w:val="es-PE"/>
+          <w:lang w:val="en-US"/>
+        </w:rPr>
+        <w:t xml:space="preserve">('a') </w:t>
+      </w:r>
+      <w:proofErr w:type="spellStart"/>
+      <w:r>
+        <w:rPr>
+          <w:lang w:val="en-US"/>
+        </w:rPr>
+        <w:t>devuelve</w:t>
+      </w:r>
+      <w:proofErr w:type="spellEnd"/>
+      <w:r>
+        <w:rPr>
+          <w:lang w:val="en-US"/>
+        </w:rPr>
+        <w:t xml:space="preserve"> false.</w:t>
+      </w:r>
+    </w:p>
+    <w:p>
+      <w:pPr>
+        <w:rPr>
+          <w:lang w:val="en-US"/>
+        </w:rPr>
+      </w:pPr>
+      <w:proofErr w:type="spellStart"/>
+      <w:r>
+        <w:rPr>
+          <w:lang w:val="en-US"/>
         </w:rPr>
         <w:t>Ej</w:t>
       </w:r>
@@ -386,7 +426,7 @@
     <w:p>
       <w:pPr>
         <w:rPr>
-          <w:lang w:val="en-US"/>
+          <w:lang w:val="es-PE"/>
         </w:rPr>
       </w:pPr>
       <w:r>
@@ -398,14 +438,14 @@
       <w:proofErr w:type="spellStart"/>
       <w:r>
         <w:rPr>
-          <w:lang w:val="en-US"/>
+          <w:lang w:val="es-PE"/>
         </w:rPr>
         <w:t>newWord</w:t>
       </w:r>
       <w:proofErr w:type="spellEnd"/>
       <w:r>
         <w:rPr>
-          <w:lang w:val="en-US"/>
+          <w:lang w:val="es-PE"/>
         </w:rPr>
         <w:t xml:space="preserve"> = true;</w:t>
       </w:r>

</xml_diff>